<commit_message>
join, group by, offset, take, distinc
</commit_message>
<xml_diff>
--- a/Notlar.docx
+++ b/Notlar.docx
@@ -34,8 +34,6 @@
       <w:r>
         <w:t>Char:</w:t>
       </w:r>
-      <w:bookmarkStart w:id="0" w:name="_GoBack"/>
-      <w:bookmarkEnd w:id="0"/>
     </w:p>
     <w:p>
       <w:pPr>
@@ -166,6 +164,8 @@
       <w:r>
         <w:t>Varchar:</w:t>
       </w:r>
+      <w:bookmarkStart w:id="0" w:name="_GoBack"/>
+      <w:bookmarkEnd w:id="0"/>
     </w:p>
     <w:p>
       <w:pPr>
@@ -397,6 +397,812 @@
       </w:r>
     </w:p>
     <w:p/>
+    <w:p>
+      <w:pPr>
+        <w:rPr>
+          <w:b/>
+          <w:sz w:val="24"/>
+          <w:szCs w:val="24"/>
+        </w:rPr>
+      </w:pPr>
+      <w:proofErr w:type="spellStart"/>
+      <w:r>
+        <w:rPr>
+          <w:b/>
+          <w:sz w:val="24"/>
+          <w:szCs w:val="24"/>
+        </w:rPr>
+        <w:t>Ondalilkli</w:t>
+      </w:r>
+      <w:proofErr w:type="spellEnd"/>
+      <w:r>
+        <w:rPr>
+          <w:b/>
+          <w:sz w:val="24"/>
+          <w:szCs w:val="24"/>
+        </w:rPr>
+        <w:t xml:space="preserve"> Tipler</w:t>
+      </w:r>
+    </w:p>
+    <w:p>
+      <w:pPr>
+        <w:rPr>
+          <w:b/>
+          <w:sz w:val="24"/>
+          <w:szCs w:val="24"/>
+        </w:rPr>
+      </w:pPr>
+    </w:p>
+    <w:p>
+      <w:pPr>
+        <w:rPr>
+          <w:sz w:val="24"/>
+          <w:szCs w:val="24"/>
+        </w:rPr>
+      </w:pPr>
+      <w:r>
+        <w:rPr>
+          <w:sz w:val="24"/>
+          <w:szCs w:val="24"/>
+        </w:rPr>
+        <w:t xml:space="preserve">Float: </w:t>
+      </w:r>
+    </w:p>
+    <w:p>
+      <w:pPr>
+        <w:pStyle w:val="ListParagraph"/>
+        <w:numPr>
+          <w:ilvl w:val="0"/>
+          <w:numId w:val="1"/>
+        </w:numPr>
+        <w:rPr>
+          <w:sz w:val="24"/>
+          <w:szCs w:val="24"/>
+        </w:rPr>
+      </w:pPr>
+      <w:proofErr w:type="spellStart"/>
+      <w:r>
+        <w:rPr>
+          <w:sz w:val="24"/>
+          <w:szCs w:val="24"/>
+        </w:rPr>
+        <w:t>Matematiksel</w:t>
+      </w:r>
+      <w:proofErr w:type="spellEnd"/>
+      <w:r>
+        <w:rPr>
+          <w:sz w:val="24"/>
+          <w:szCs w:val="24"/>
+        </w:rPr>
+        <w:t xml:space="preserve"> </w:t>
+      </w:r>
+      <w:proofErr w:type="spellStart"/>
+      <w:r>
+        <w:rPr>
+          <w:sz w:val="24"/>
+          <w:szCs w:val="24"/>
+        </w:rPr>
+        <w:t>detayli</w:t>
+      </w:r>
+      <w:proofErr w:type="spellEnd"/>
+      <w:r>
+        <w:rPr>
+          <w:sz w:val="24"/>
+          <w:szCs w:val="24"/>
+        </w:rPr>
+        <w:t xml:space="preserve"> </w:t>
+      </w:r>
+      <w:proofErr w:type="spellStart"/>
+      <w:r>
+        <w:rPr>
+          <w:sz w:val="24"/>
+          <w:szCs w:val="24"/>
+        </w:rPr>
+        <w:t>hesaplamalarda</w:t>
+      </w:r>
+      <w:proofErr w:type="spellEnd"/>
+      <w:r>
+        <w:rPr>
+          <w:sz w:val="24"/>
+          <w:szCs w:val="24"/>
+        </w:rPr>
+        <w:t xml:space="preserve"> </w:t>
+      </w:r>
+      <w:proofErr w:type="spellStart"/>
+      <w:r>
+        <w:rPr>
+          <w:sz w:val="24"/>
+          <w:szCs w:val="24"/>
+        </w:rPr>
+        <w:t>kullanilir</w:t>
+      </w:r>
+      <w:proofErr w:type="spellEnd"/>
+      <w:r>
+        <w:rPr>
+          <w:sz w:val="24"/>
+          <w:szCs w:val="24"/>
+        </w:rPr>
+        <w:t>.</w:t>
+      </w:r>
+    </w:p>
+    <w:p>
+      <w:pPr>
+        <w:rPr>
+          <w:sz w:val="24"/>
+          <w:szCs w:val="24"/>
+        </w:rPr>
+      </w:pPr>
+    </w:p>
+    <w:p>
+      <w:pPr>
+        <w:rPr>
+          <w:sz w:val="24"/>
+          <w:szCs w:val="24"/>
+        </w:rPr>
+      </w:pPr>
+      <w:r>
+        <w:rPr>
+          <w:sz w:val="24"/>
+          <w:szCs w:val="24"/>
+        </w:rPr>
+        <w:t xml:space="preserve">Decimal: </w:t>
+      </w:r>
+    </w:p>
+    <w:p>
+      <w:pPr>
+        <w:pStyle w:val="ListParagraph"/>
+        <w:numPr>
+          <w:ilvl w:val="0"/>
+          <w:numId w:val="1"/>
+        </w:numPr>
+        <w:rPr>
+          <w:sz w:val="24"/>
+          <w:szCs w:val="24"/>
+        </w:rPr>
+      </w:pPr>
+      <w:proofErr w:type="spellStart"/>
+      <w:r>
+        <w:rPr>
+          <w:sz w:val="24"/>
+          <w:szCs w:val="24"/>
+        </w:rPr>
+        <w:t>Genellikle</w:t>
+      </w:r>
+      <w:proofErr w:type="spellEnd"/>
+      <w:r>
+        <w:rPr>
+          <w:sz w:val="24"/>
+          <w:szCs w:val="24"/>
+        </w:rPr>
+        <w:t xml:space="preserve"> para </w:t>
+      </w:r>
+      <w:proofErr w:type="spellStart"/>
+      <w:r>
+        <w:rPr>
+          <w:sz w:val="24"/>
+          <w:szCs w:val="24"/>
+        </w:rPr>
+        <w:t>formatlari</w:t>
+      </w:r>
+      <w:proofErr w:type="spellEnd"/>
+      <w:r>
+        <w:rPr>
+          <w:sz w:val="24"/>
+          <w:szCs w:val="24"/>
+        </w:rPr>
+        <w:t xml:space="preserve"> </w:t>
+      </w:r>
+      <w:proofErr w:type="gramStart"/>
+      <w:r>
+        <w:rPr>
+          <w:sz w:val="24"/>
+          <w:szCs w:val="24"/>
+        </w:rPr>
+        <w:t xml:space="preserve">( </w:t>
+      </w:r>
+      <w:proofErr w:type="spellStart"/>
+      <w:r>
+        <w:rPr>
+          <w:sz w:val="24"/>
+          <w:szCs w:val="24"/>
+        </w:rPr>
+        <w:t>finansal</w:t>
+      </w:r>
+      <w:proofErr w:type="spellEnd"/>
+      <w:proofErr w:type="gramEnd"/>
+      <w:r>
+        <w:rPr>
+          <w:sz w:val="24"/>
+          <w:szCs w:val="24"/>
+        </w:rPr>
+        <w:t xml:space="preserve"> </w:t>
+      </w:r>
+      <w:proofErr w:type="spellStart"/>
+      <w:r>
+        <w:rPr>
+          <w:sz w:val="24"/>
+          <w:szCs w:val="24"/>
+        </w:rPr>
+        <w:t>formatlar</w:t>
+      </w:r>
+      <w:proofErr w:type="spellEnd"/>
+      <w:r>
+        <w:rPr>
+          <w:sz w:val="24"/>
+          <w:szCs w:val="24"/>
+        </w:rPr>
+        <w:t xml:space="preserve"> ) da </w:t>
+      </w:r>
+      <w:proofErr w:type="spellStart"/>
+      <w:r>
+        <w:rPr>
+          <w:sz w:val="24"/>
+          <w:szCs w:val="24"/>
+        </w:rPr>
+        <w:t>kullanilir</w:t>
+      </w:r>
+      <w:proofErr w:type="spellEnd"/>
+    </w:p>
+    <w:p>
+      <w:pPr>
+        <w:rPr>
+          <w:sz w:val="24"/>
+          <w:szCs w:val="24"/>
+        </w:rPr>
+      </w:pPr>
+    </w:p>
+    <w:p>
+      <w:pPr>
+        <w:rPr>
+          <w:sz w:val="24"/>
+          <w:szCs w:val="24"/>
+        </w:rPr>
+      </w:pPr>
+    </w:p>
+    <w:p>
+      <w:pPr>
+        <w:rPr>
+          <w:b/>
+          <w:sz w:val="24"/>
+          <w:szCs w:val="24"/>
+        </w:rPr>
+      </w:pPr>
+      <w:proofErr w:type="spellStart"/>
+      <w:r>
+        <w:rPr>
+          <w:b/>
+          <w:sz w:val="24"/>
+          <w:szCs w:val="24"/>
+        </w:rPr>
+        <w:t>Tarih</w:t>
+      </w:r>
+      <w:proofErr w:type="spellEnd"/>
+      <w:r>
+        <w:rPr>
+          <w:b/>
+          <w:sz w:val="24"/>
+          <w:szCs w:val="24"/>
+        </w:rPr>
+        <w:t xml:space="preserve"> </w:t>
+      </w:r>
+      <w:proofErr w:type="spellStart"/>
+      <w:r>
+        <w:rPr>
+          <w:b/>
+          <w:sz w:val="24"/>
+          <w:szCs w:val="24"/>
+        </w:rPr>
+        <w:t>Formati</w:t>
+      </w:r>
+      <w:proofErr w:type="spellEnd"/>
+    </w:p>
+    <w:p/>
+    <w:p>
+      <w:r>
+        <w:t>Date:</w:t>
+      </w:r>
+    </w:p>
+    <w:p>
+      <w:pPr>
+        <w:pStyle w:val="ListParagraph"/>
+        <w:numPr>
+          <w:ilvl w:val="0"/>
+          <w:numId w:val="1"/>
+        </w:numPr>
+      </w:pPr>
+      <w:r>
+        <w:t xml:space="preserve"> </w:t>
+      </w:r>
+      <w:proofErr w:type="spellStart"/>
+      <w:r>
+        <w:t>Sadece</w:t>
+      </w:r>
+      <w:proofErr w:type="spellEnd"/>
+      <w:r>
+        <w:t xml:space="preserve"> </w:t>
+      </w:r>
+      <w:proofErr w:type="spellStart"/>
+      <w:r>
+        <w:t>tarih</w:t>
+      </w:r>
+      <w:proofErr w:type="spellEnd"/>
+      <w:r>
+        <w:t xml:space="preserve"> </w:t>
+      </w:r>
+      <w:proofErr w:type="spellStart"/>
+      <w:r>
+        <w:t>bilgisini</w:t>
+      </w:r>
+      <w:proofErr w:type="spellEnd"/>
+      <w:r>
+        <w:t xml:space="preserve"> </w:t>
+      </w:r>
+      <w:proofErr w:type="spellStart"/>
+      <w:r>
+        <w:t>tutar</w:t>
+      </w:r>
+      <w:proofErr w:type="spellEnd"/>
+      <w:r>
+        <w:t xml:space="preserve">. 02.10.2022 </w:t>
+      </w:r>
+      <w:proofErr w:type="spellStart"/>
+      <w:r>
+        <w:t>gibi</w:t>
+      </w:r>
+      <w:proofErr w:type="spellEnd"/>
+      <w:r>
+        <w:t xml:space="preserve">… </w:t>
+      </w:r>
+      <w:proofErr w:type="gramStart"/>
+      <w:r>
+        <w:t xml:space="preserve">( </w:t>
+      </w:r>
+      <w:proofErr w:type="spellStart"/>
+      <w:r>
+        <w:t>dogum</w:t>
+      </w:r>
+      <w:proofErr w:type="spellEnd"/>
+      <w:proofErr w:type="gramEnd"/>
+      <w:r>
+        <w:t xml:space="preserve"> </w:t>
+      </w:r>
+      <w:proofErr w:type="spellStart"/>
+      <w:r>
+        <w:t>tarihi</w:t>
+      </w:r>
+      <w:proofErr w:type="spellEnd"/>
+      <w:r>
+        <w:t xml:space="preserve"> </w:t>
+      </w:r>
+      <w:proofErr w:type="spellStart"/>
+      <w:r>
+        <w:t>burada</w:t>
+      </w:r>
+      <w:proofErr w:type="spellEnd"/>
+      <w:r>
+        <w:t xml:space="preserve"> </w:t>
+      </w:r>
+      <w:proofErr w:type="spellStart"/>
+      <w:r>
+        <w:t>tutulabilir</w:t>
+      </w:r>
+      <w:proofErr w:type="spellEnd"/>
+      <w:r>
+        <w:t xml:space="preserve"> </w:t>
+      </w:r>
+      <w:proofErr w:type="spellStart"/>
+      <w:r>
+        <w:t>cunku</w:t>
+      </w:r>
+      <w:proofErr w:type="spellEnd"/>
+      <w:r>
+        <w:t xml:space="preserve"> </w:t>
+      </w:r>
+      <w:proofErr w:type="spellStart"/>
+      <w:r>
+        <w:t>saatle</w:t>
+      </w:r>
+      <w:proofErr w:type="spellEnd"/>
+      <w:r>
+        <w:t xml:space="preserve"> </w:t>
+      </w:r>
+      <w:proofErr w:type="spellStart"/>
+      <w:r>
+        <w:t>bir</w:t>
+      </w:r>
+      <w:proofErr w:type="spellEnd"/>
+      <w:r>
+        <w:t xml:space="preserve"> </w:t>
+      </w:r>
+      <w:proofErr w:type="spellStart"/>
+      <w:r>
+        <w:t>ilgimiz</w:t>
+      </w:r>
+      <w:proofErr w:type="spellEnd"/>
+      <w:r>
+        <w:t xml:space="preserve"> yok )</w:t>
+      </w:r>
+    </w:p>
+    <w:p>
+      <w:proofErr w:type="spellStart"/>
+      <w:r>
+        <w:t>DateTime</w:t>
+      </w:r>
+      <w:proofErr w:type="spellEnd"/>
+      <w:r>
+        <w:t xml:space="preserve">: </w:t>
+      </w:r>
+    </w:p>
+    <w:p>
+      <w:pPr>
+        <w:pStyle w:val="ListParagraph"/>
+        <w:numPr>
+          <w:ilvl w:val="0"/>
+          <w:numId w:val="1"/>
+        </w:numPr>
+      </w:pPr>
+      <w:proofErr w:type="spellStart"/>
+      <w:r>
+        <w:t>Ekstra</w:t>
+      </w:r>
+      <w:proofErr w:type="spellEnd"/>
+      <w:r>
+        <w:t xml:space="preserve"> </w:t>
+      </w:r>
+      <w:proofErr w:type="spellStart"/>
+      <w:r>
+        <w:t>saat</w:t>
+      </w:r>
+      <w:proofErr w:type="spellEnd"/>
+      <w:r>
+        <w:t xml:space="preserve">, </w:t>
+      </w:r>
+      <w:proofErr w:type="spellStart"/>
+      <w:r>
+        <w:t>dakika</w:t>
+      </w:r>
+      <w:proofErr w:type="spellEnd"/>
+      <w:r>
+        <w:t xml:space="preserve"> </w:t>
+      </w:r>
+      <w:proofErr w:type="spellStart"/>
+      <w:r>
+        <w:t>gibi</w:t>
+      </w:r>
+      <w:proofErr w:type="spellEnd"/>
+      <w:r>
+        <w:t xml:space="preserve"> </w:t>
+      </w:r>
+      <w:proofErr w:type="spellStart"/>
+      <w:r>
+        <w:t>bilgileri</w:t>
+      </w:r>
+      <w:proofErr w:type="spellEnd"/>
+      <w:r>
+        <w:t xml:space="preserve"> de </w:t>
+      </w:r>
+      <w:proofErr w:type="spellStart"/>
+      <w:r>
+        <w:t>tutar</w:t>
+      </w:r>
+      <w:proofErr w:type="spellEnd"/>
+    </w:p>
+    <w:p>
+      <w:pPr>
+        <w:ind w:left="360"/>
+      </w:pPr>
+      <w:proofErr w:type="spellStart"/>
+      <w:r>
+        <w:lastRenderedPageBreak/>
+        <w:t>DateTimeOffSet</w:t>
+      </w:r>
+      <w:proofErr w:type="spellEnd"/>
+      <w:r>
+        <w:t xml:space="preserve">: </w:t>
+      </w:r>
+    </w:p>
+    <w:p>
+      <w:pPr>
+        <w:pStyle w:val="ListParagraph"/>
+        <w:numPr>
+          <w:ilvl w:val="0"/>
+          <w:numId w:val="1"/>
+        </w:numPr>
+      </w:pPr>
+      <w:proofErr w:type="spellStart"/>
+      <w:r>
+        <w:t>Mevcut</w:t>
+      </w:r>
+      <w:proofErr w:type="spellEnd"/>
+      <w:r>
+        <w:t xml:space="preserve"> zaman </w:t>
+      </w:r>
+      <w:proofErr w:type="spellStart"/>
+      <w:r>
+        <w:t>dilimini</w:t>
+      </w:r>
+      <w:proofErr w:type="spellEnd"/>
+      <w:r>
+        <w:t xml:space="preserve"> de </w:t>
+      </w:r>
+      <w:proofErr w:type="spellStart"/>
+      <w:r>
+        <w:t>saklar</w:t>
+      </w:r>
+      <w:proofErr w:type="spellEnd"/>
+      <w:r>
+        <w:t xml:space="preserve"> </w:t>
+      </w:r>
+      <w:proofErr w:type="gramStart"/>
+      <w:r>
+        <w:t>( UTC</w:t>
+      </w:r>
+      <w:proofErr w:type="gramEnd"/>
+      <w:r>
+        <w:t xml:space="preserve"> + 00 </w:t>
+      </w:r>
+      <w:proofErr w:type="spellStart"/>
+      <w:r>
+        <w:t>gibi</w:t>
+      </w:r>
+      <w:proofErr w:type="spellEnd"/>
+      <w:r>
+        <w:t>… )</w:t>
+      </w:r>
+    </w:p>
+    <w:p/>
+    <w:p>
+      <w:pPr>
+        <w:rPr>
+          <w:b/>
+        </w:rPr>
+      </w:pPr>
+      <w:r>
+        <w:rPr>
+          <w:b/>
+        </w:rPr>
+        <w:t xml:space="preserve">Master Database </w:t>
+      </w:r>
+      <w:proofErr w:type="spellStart"/>
+      <w:r>
+        <w:rPr>
+          <w:b/>
+        </w:rPr>
+        <w:t>Nedir</w:t>
+      </w:r>
+      <w:proofErr w:type="spellEnd"/>
+      <w:r>
+        <w:rPr>
+          <w:b/>
+        </w:rPr>
+        <w:t>?</w:t>
+      </w:r>
+    </w:p>
+    <w:p>
+      <w:r>
+        <w:t xml:space="preserve">SQL </w:t>
+      </w:r>
+      <w:proofErr w:type="spellStart"/>
+      <w:r>
+        <w:t>tarafindaki</w:t>
+      </w:r>
+      <w:proofErr w:type="spellEnd"/>
+      <w:r>
+        <w:t xml:space="preserve"> </w:t>
+      </w:r>
+      <w:proofErr w:type="spellStart"/>
+      <w:r>
+        <w:t>konfigurasyonlari</w:t>
+      </w:r>
+      <w:proofErr w:type="spellEnd"/>
+      <w:r>
+        <w:t xml:space="preserve">, login </w:t>
+      </w:r>
+      <w:proofErr w:type="spellStart"/>
+      <w:r>
+        <w:t>vb</w:t>
+      </w:r>
+      <w:proofErr w:type="spellEnd"/>
+      <w:r>
+        <w:t xml:space="preserve">, </w:t>
+      </w:r>
+      <w:proofErr w:type="spellStart"/>
+      <w:r>
+        <w:t>bilgileri</w:t>
+      </w:r>
+      <w:proofErr w:type="spellEnd"/>
+      <w:r>
+        <w:t xml:space="preserve"> </w:t>
+      </w:r>
+      <w:proofErr w:type="spellStart"/>
+      <w:r>
+        <w:t>tutan</w:t>
+      </w:r>
+      <w:proofErr w:type="spellEnd"/>
+      <w:r>
+        <w:t xml:space="preserve"> </w:t>
+      </w:r>
+      <w:proofErr w:type="spellStart"/>
+      <w:r>
+        <w:t>bir</w:t>
+      </w:r>
+      <w:proofErr w:type="spellEnd"/>
+      <w:r>
+        <w:t xml:space="preserve"> system </w:t>
+      </w:r>
+      <w:proofErr w:type="spellStart"/>
+      <w:r>
+        <w:t>veritabanidir</w:t>
+      </w:r>
+      <w:proofErr w:type="spellEnd"/>
+      <w:r>
+        <w:t>.</w:t>
+      </w:r>
+    </w:p>
+    <w:p/>
+    <w:p/>
+    <w:p/>
+    <w:p/>
+    <w:p/>
+    <w:p/>
+    <w:p>
+      <w:pPr>
+        <w:jc w:val="center"/>
+        <w:rPr>
+          <w:b/>
+          <w:sz w:val="32"/>
+          <w:szCs w:val="32"/>
+        </w:rPr>
+      </w:pPr>
+    </w:p>
+    <w:p>
+      <w:pPr>
+        <w:jc w:val="center"/>
+        <w:rPr>
+          <w:b/>
+          <w:sz w:val="32"/>
+          <w:szCs w:val="32"/>
+        </w:rPr>
+      </w:pPr>
+    </w:p>
+    <w:p>
+      <w:pPr>
+        <w:jc w:val="center"/>
+        <w:rPr>
+          <w:b/>
+          <w:sz w:val="32"/>
+          <w:szCs w:val="32"/>
+        </w:rPr>
+      </w:pPr>
+    </w:p>
+    <w:p>
+      <w:pPr>
+        <w:jc w:val="center"/>
+        <w:rPr>
+          <w:b/>
+          <w:sz w:val="32"/>
+          <w:szCs w:val="32"/>
+        </w:rPr>
+      </w:pPr>
+    </w:p>
+    <w:p>
+      <w:pPr>
+        <w:jc w:val="center"/>
+        <w:rPr>
+          <w:b/>
+          <w:sz w:val="32"/>
+          <w:szCs w:val="32"/>
+        </w:rPr>
+      </w:pPr>
+      <w:r>
+        <w:rPr>
+          <w:b/>
+          <w:sz w:val="32"/>
+          <w:szCs w:val="32"/>
+        </w:rPr>
+        <w:t xml:space="preserve">SQL </w:t>
+      </w:r>
+      <w:proofErr w:type="spellStart"/>
+      <w:r>
+        <w:rPr>
+          <w:b/>
+          <w:sz w:val="32"/>
+          <w:szCs w:val="32"/>
+        </w:rPr>
+        <w:t>Kurulumu</w:t>
+      </w:r>
+      <w:proofErr w:type="spellEnd"/>
+      <w:r>
+        <w:rPr>
+          <w:b/>
+          <w:sz w:val="32"/>
+          <w:szCs w:val="32"/>
+        </w:rPr>
+        <w:t xml:space="preserve"> </w:t>
+      </w:r>
+      <w:proofErr w:type="spellStart"/>
+      <w:r>
+        <w:rPr>
+          <w:b/>
+          <w:sz w:val="32"/>
+          <w:szCs w:val="32"/>
+        </w:rPr>
+        <w:t>Sonrasi</w:t>
+      </w:r>
+      <w:proofErr w:type="spellEnd"/>
+      <w:r>
+        <w:rPr>
+          <w:b/>
+          <w:sz w:val="32"/>
+          <w:szCs w:val="32"/>
+        </w:rPr>
+        <w:t xml:space="preserve"> </w:t>
+      </w:r>
+      <w:proofErr w:type="spellStart"/>
+      <w:r>
+        <w:rPr>
+          <w:b/>
+          <w:sz w:val="32"/>
+          <w:szCs w:val="32"/>
+        </w:rPr>
+        <w:t>Yapilacak</w:t>
+      </w:r>
+      <w:proofErr w:type="spellEnd"/>
+    </w:p>
+    <w:p>
+      <w:r>
+        <w:rPr>
+          <w:noProof/>
+        </w:rPr>
+        <w:lastRenderedPageBreak/>
+        <w:drawing>
+          <wp:inline distT="0" distB="0" distL="0" distR="0" wp14:anchorId="335C80BA" wp14:editId="2D67FC0E">
+            <wp:extent cx="5943600" cy="3691890"/>
+            <wp:effectExtent l="0" t="0" r="0" b="3810"/>
+            <wp:docPr id="1" name="Picture 1"/>
+            <wp:cNvGraphicFramePr>
+              <a:graphicFrameLocks xmlns:a="http://schemas.openxmlformats.org/drawingml/2006/main" noChangeAspect="1"/>
+            </wp:cNvGraphicFramePr>
+            <a:graphic xmlns:a="http://schemas.openxmlformats.org/drawingml/2006/main">
+              <a:graphicData uri="http://schemas.openxmlformats.org/drawingml/2006/picture">
+                <pic:pic xmlns:pic="http://schemas.openxmlformats.org/drawingml/2006/picture">
+                  <pic:nvPicPr>
+                    <pic:cNvPr id="1" name=""/>
+                    <pic:cNvPicPr/>
+                  </pic:nvPicPr>
+                  <pic:blipFill>
+                    <a:blip r:embed="rId5"/>
+                    <a:stretch>
+                      <a:fillRect/>
+                    </a:stretch>
+                  </pic:blipFill>
+                  <pic:spPr>
+                    <a:xfrm>
+                      <a:off x="0" y="0"/>
+                      <a:ext cx="5943600" cy="3691890"/>
+                    </a:xfrm>
+                    <a:prstGeom prst="rect">
+                      <a:avLst/>
+                    </a:prstGeom>
+                  </pic:spPr>
+                </pic:pic>
+              </a:graphicData>
+            </a:graphic>
+          </wp:inline>
+        </w:drawing>
+      </w:r>
+    </w:p>
+    <w:p/>
+    <w:p>
+      <w:r>
+        <w:t xml:space="preserve">Prevent saving change </w:t>
+      </w:r>
+      <w:proofErr w:type="spellStart"/>
+      <w:r>
+        <w:t>kalkacak</w:t>
+      </w:r>
+      <w:proofErr w:type="spellEnd"/>
+    </w:p>
     <w:sectPr>
       <w:pgSz w:w="12240" w:h="15840"/>
       <w:pgMar w:top="1440" w:right="1440" w:bottom="1440" w:left="1440" w:header="720" w:footer="720" w:gutter="0"/>

</xml_diff>